<commit_message>
made a few changes around template and roles
</commit_message>
<xml_diff>
--- a/Titash_Roy_Choudhury.docx
+++ b/Titash_Roy_Choudhury.docx
@@ -268,7 +268,13 @@
         <w:t>relevant work opportunities</w:t>
       </w:r>
       <w:r>
-        <w:t xml:space="preserve"> across </w:t>
+        <w:t xml:space="preserve"> across</w:t>
+      </w:r>
+      <w:r>
+        <w:t xml:space="preserve"> the</w:t>
+      </w:r>
+      <w:r>
+        <w:t xml:space="preserve"> </w:t>
       </w:r>
       <w:r>
         <w:rPr>
@@ -297,6 +303,13 @@
           <w:bCs/>
         </w:rPr>
         <w:t>EU BLUE CARD</w:t>
+      </w:r>
+      <w:r>
+        <w:rPr>
+          <w:b/>
+          <w:bCs/>
+        </w:rPr>
+        <w:t xml:space="preserve"> (CZECH)</w:t>
       </w:r>
     </w:p>
     <w:p>
@@ -456,7 +469,133 @@
         <w:rPr>
           <w:rFonts w:cstheme="minorHAnsi"/>
         </w:rPr>
-        <w:t xml:space="preserve"> ​domains. I develop </w:t>
+        <w:t xml:space="preserve"> ​domains. </w:t>
+      </w:r>
+    </w:p>
+    <w:p>
+      <w:pPr>
+        <w:pStyle w:val="ListParagraph"/>
+        <w:numPr>
+          <w:ilvl w:val="0"/>
+          <w:numId w:val="8"/>
+        </w:numPr>
+        <w:jc w:val="both"/>
+        <w:rPr>
+          <w:rFonts w:cstheme="minorHAnsi"/>
+        </w:rPr>
+      </w:pPr>
+      <w:r>
+        <w:rPr>
+          <w:rFonts w:cstheme="minorHAnsi"/>
+        </w:rPr>
+        <w:t xml:space="preserve">I </w:t>
+      </w:r>
+      <w:r>
+        <w:rPr>
+          <w:rFonts w:cstheme="minorHAnsi"/>
+          <w:b/>
+          <w:bCs/>
+        </w:rPr>
+        <w:t>profile</w:t>
+      </w:r>
+      <w:r>
+        <w:rPr>
+          <w:rFonts w:cstheme="minorHAnsi"/>
+        </w:rPr>
+        <w:t xml:space="preserve">, </w:t>
+      </w:r>
+      <w:r>
+        <w:rPr>
+          <w:rFonts w:cstheme="minorHAnsi"/>
+          <w:b/>
+          <w:bCs/>
+        </w:rPr>
+        <w:t>map</w:t>
+      </w:r>
+      <w:r>
+        <w:rPr>
+          <w:rFonts w:cstheme="minorHAnsi"/>
+        </w:rPr>
+        <w:t xml:space="preserve"> and </w:t>
+      </w:r>
+      <w:r>
+        <w:rPr>
+          <w:rFonts w:cstheme="minorHAnsi"/>
+          <w:b/>
+          <w:bCs/>
+        </w:rPr>
+        <w:t>catalog data</w:t>
+      </w:r>
+      <w:r>
+        <w:rPr>
+          <w:rFonts w:cstheme="minorHAnsi"/>
+        </w:rPr>
+        <w:t xml:space="preserve"> sources before proposing effective</w:t>
+      </w:r>
+      <w:r>
+        <w:rPr>
+          <w:rFonts w:cstheme="minorHAnsi"/>
+        </w:rPr>
+        <w:t xml:space="preserve">, </w:t>
+      </w:r>
+      <w:r>
+        <w:rPr>
+          <w:rFonts w:cstheme="minorHAnsi"/>
+        </w:rPr>
+        <w:t>resilient</w:t>
+      </w:r>
+      <w:r>
+        <w:rPr>
+          <w:rFonts w:cstheme="minorHAnsi"/>
+        </w:rPr>
+        <w:t xml:space="preserve"> and industry acknowledged</w:t>
+      </w:r>
+      <w:r>
+        <w:rPr>
+          <w:rFonts w:cstheme="minorHAnsi"/>
+        </w:rPr>
+        <w:t xml:space="preserve"> </w:t>
+      </w:r>
+      <w:r>
+        <w:rPr>
+          <w:rFonts w:cstheme="minorHAnsi"/>
+          <w:b/>
+          <w:bCs/>
+        </w:rPr>
+        <w:t>ETL Design</w:t>
+      </w:r>
+      <w:r>
+        <w:rPr>
+          <w:rFonts w:cstheme="minorHAnsi"/>
+          <w:b/>
+          <w:bCs/>
+        </w:rPr>
+        <w:t xml:space="preserve"> Patterns.</w:t>
+      </w:r>
+      <w:r>
+        <w:rPr>
+          <w:rFonts w:cstheme="minorHAnsi"/>
+        </w:rPr>
+        <w:t xml:space="preserve"> </w:t>
+      </w:r>
+    </w:p>
+    <w:p>
+      <w:pPr>
+        <w:pStyle w:val="ListParagraph"/>
+        <w:numPr>
+          <w:ilvl w:val="0"/>
+          <w:numId w:val="8"/>
+        </w:numPr>
+        <w:jc w:val="both"/>
+        <w:rPr>
+          <w:rFonts w:cstheme="minorHAnsi"/>
+        </w:rPr>
+      </w:pPr>
+      <w:r>
+        <w:rPr>
+          <w:rFonts w:cstheme="minorHAnsi"/>
+        </w:rPr>
+        <w:t xml:space="preserve">I develop </w:t>
       </w:r>
       <w:r>
         <w:rPr>
@@ -560,7 +699,163 @@
         <w:rPr>
           <w:rFonts w:cstheme="minorHAnsi"/>
         </w:rPr>
-        <w:t>, HIVE​ etc.) using ​Python and ​SSIS​. I have experience with implementation of ​</w:t>
+        <w:t xml:space="preserve">​ etc.) </w:t>
+      </w:r>
+    </w:p>
+    <w:p>
+      <w:pPr>
+        <w:pStyle w:val="ListParagraph"/>
+        <w:numPr>
+          <w:ilvl w:val="0"/>
+          <w:numId w:val="8"/>
+        </w:numPr>
+        <w:jc w:val="both"/>
+        <w:rPr>
+          <w:rFonts w:cstheme="minorHAnsi"/>
+        </w:rPr>
+      </w:pPr>
+      <w:r>
+        <w:rPr>
+          <w:rFonts w:cstheme="minorHAnsi"/>
+        </w:rPr>
+        <w:t>U</w:t>
+      </w:r>
+      <w:r>
+        <w:rPr>
+          <w:rFonts w:cstheme="minorHAnsi"/>
+        </w:rPr>
+        <w:t>sing ​</w:t>
+      </w:r>
+      <w:r>
+        <w:rPr>
+          <w:rFonts w:cstheme="minorHAnsi"/>
+          <w:b/>
+          <w:bCs/>
+        </w:rPr>
+        <w:t xml:space="preserve">SQL </w:t>
+      </w:r>
+      <w:r>
+        <w:rPr>
+          <w:rFonts w:cstheme="minorHAnsi"/>
+          <w:b/>
+          <w:bCs/>
+        </w:rPr>
+        <w:t>Server</w:t>
+      </w:r>
+      <w:r>
+        <w:rPr>
+          <w:rFonts w:cstheme="minorHAnsi"/>
+          <w:b/>
+          <w:bCs/>
+        </w:rPr>
+        <w:t xml:space="preserve"> (</w:t>
+      </w:r>
+      <w:r>
+        <w:rPr>
+          <w:rFonts w:cstheme="minorHAnsi"/>
+          <w:b/>
+          <w:bCs/>
+        </w:rPr>
+        <w:t>2012 onwards)</w:t>
+      </w:r>
+      <w:r>
+        <w:rPr>
+          <w:rFonts w:cstheme="minorHAnsi"/>
+        </w:rPr>
+        <w:t xml:space="preserve"> and </w:t>
+      </w:r>
+      <w:r>
+        <w:rPr>
+          <w:rFonts w:cstheme="minorHAnsi"/>
+          <w:b/>
+          <w:bCs/>
+        </w:rPr>
+        <w:t>​</w:t>
+      </w:r>
+      <w:r>
+        <w:rPr>
+          <w:rFonts w:cstheme="minorHAnsi"/>
+          <w:b/>
+          <w:bCs/>
+        </w:rPr>
+        <w:t>SSIS</w:t>
+      </w:r>
+      <w:r>
+        <w:rPr>
+          <w:rFonts w:cstheme="minorHAnsi"/>
+        </w:rPr>
+        <w:t xml:space="preserve"> (</w:t>
+      </w:r>
+      <w:r>
+        <w:rPr>
+          <w:rFonts w:cstheme="minorHAnsi"/>
+        </w:rPr>
+        <w:t xml:space="preserve">Data </w:t>
+      </w:r>
+      <w:r>
+        <w:rPr>
+          <w:rFonts w:cstheme="minorHAnsi"/>
+        </w:rPr>
+        <w:t>Tools)</w:t>
+      </w:r>
+      <w:r>
+        <w:rPr>
+          <w:rFonts w:cstheme="minorHAnsi"/>
+        </w:rPr>
+        <w:t xml:space="preserve"> ​</w:t>
+      </w:r>
+      <w:r>
+        <w:rPr>
+          <w:rFonts w:cstheme="minorHAnsi"/>
+        </w:rPr>
+        <w:t xml:space="preserve">, I have developed </w:t>
+      </w:r>
+      <w:r>
+        <w:rPr>
+          <w:rFonts w:cstheme="minorHAnsi"/>
+          <w:b/>
+          <w:bCs/>
+        </w:rPr>
+        <w:t>SCD Type2</w:t>
+      </w:r>
+      <w:r>
+        <w:rPr>
+          <w:rFonts w:cstheme="minorHAnsi"/>
+        </w:rPr>
+        <w:t xml:space="preserve"> with </w:t>
+      </w:r>
+      <w:r>
+        <w:rPr>
+          <w:rFonts w:cstheme="minorHAnsi"/>
+          <w:b/>
+          <w:bCs/>
+        </w:rPr>
+        <w:t>Inferred Members</w:t>
+      </w:r>
+      <w:r>
+        <w:rPr>
+          <w:rFonts w:cstheme="minorHAnsi"/>
+        </w:rPr>
+        <w:t xml:space="preserve"> data load support.  </w:t>
+      </w:r>
+    </w:p>
+    <w:p>
+      <w:pPr>
+        <w:pStyle w:val="ListParagraph"/>
+        <w:numPr>
+          <w:ilvl w:val="0"/>
+          <w:numId w:val="8"/>
+        </w:numPr>
+        <w:jc w:val="both"/>
+        <w:rPr>
+          <w:rFonts w:cstheme="minorHAnsi"/>
+        </w:rPr>
+      </w:pPr>
+      <w:r>
+        <w:rPr>
+          <w:rFonts w:cstheme="minorHAnsi"/>
+        </w:rPr>
+        <w:t>I have experience with implementation of ​</w:t>
       </w:r>
       <w:r>
         <w:rPr>
@@ -620,12 +915,19 @@
         </w:rPr>
         <w:t xml:space="preserve"> </w:t>
       </w:r>
-      <w:r>
-        <w:rPr>
-          <w:rFonts w:cstheme="minorHAnsi"/>
-        </w:rPr>
-        <w:t xml:space="preserve">with </w:t>
-      </w:r>
+    </w:p>
+    <w:p>
+      <w:pPr>
+        <w:pStyle w:val="ListParagraph"/>
+        <w:numPr>
+          <w:ilvl w:val="0"/>
+          <w:numId w:val="8"/>
+        </w:numPr>
+        <w:jc w:val="both"/>
+        <w:rPr>
+          <w:rFonts w:cstheme="minorHAnsi"/>
+        </w:rPr>
+      </w:pPr>
       <w:r>
         <w:rPr>
           <w:rFonts w:cstheme="minorHAnsi"/>
@@ -686,21 +988,26 @@
         <w:rPr>
           <w:rFonts w:cstheme="minorHAnsi"/>
         </w:rPr>
-        <w:t>. I have expertise in pushing, retrieving and managing data in ​</w:t>
-      </w:r>
-      <w:r>
-        <w:rPr>
-          <w:rFonts w:cstheme="minorHAnsi"/>
-          <w:b/>
-          <w:bCs/>
-        </w:rPr>
-        <w:t>Azure Data Lake</w:t>
-      </w:r>
-      <w:r>
-        <w:rPr>
-          <w:rFonts w:cstheme="minorHAnsi"/>
-        </w:rPr>
-        <w:t>​. Complete ​</w:t>
+        <w:t xml:space="preserve">​. </w:t>
+      </w:r>
+    </w:p>
+    <w:p>
+      <w:pPr>
+        <w:pStyle w:val="ListParagraph"/>
+        <w:numPr>
+          <w:ilvl w:val="0"/>
+          <w:numId w:val="8"/>
+        </w:numPr>
+        <w:jc w:val="both"/>
+        <w:rPr>
+          <w:rFonts w:cstheme="minorHAnsi"/>
+        </w:rPr>
+      </w:pPr>
+      <w:r>
+        <w:rPr>
+          <w:rFonts w:cstheme="minorHAnsi"/>
+        </w:rPr>
+        <w:t>Complete ​</w:t>
       </w:r>
       <w:r>
         <w:rPr>
@@ -786,11 +1093,53 @@
         </w:rPr>
         <w:t xml:space="preserve">. </w:t>
       </w:r>
-      <w:r>
-        <w:rPr>
-          <w:rFonts w:cstheme="minorHAnsi"/>
-        </w:rPr>
-        <w:t xml:space="preserve">I also build dashboards and reports in </w:t>
+    </w:p>
+    <w:p>
+      <w:pPr>
+        <w:jc w:val="both"/>
+        <w:rPr>
+          <w:rFonts w:cstheme="minorHAnsi"/>
+        </w:rPr>
+      </w:pPr>
+      <w:r>
+        <w:rPr>
+          <w:rFonts w:cstheme="minorHAnsi"/>
+        </w:rPr>
+        <w:t xml:space="preserve">I also build </w:t>
+      </w:r>
+      <w:r>
+        <w:rPr>
+          <w:rFonts w:cstheme="minorHAnsi"/>
+        </w:rPr>
+        <w:t xml:space="preserve">financial </w:t>
+      </w:r>
+      <w:r>
+        <w:rPr>
+          <w:rFonts w:cstheme="minorHAnsi"/>
+          <w:b/>
+          <w:bCs/>
+        </w:rPr>
+        <w:t>dashboards</w:t>
+      </w:r>
+      <w:r>
+        <w:rPr>
+          <w:rFonts w:cstheme="minorHAnsi"/>
+        </w:rPr>
+        <w:t xml:space="preserve"> and </w:t>
+      </w:r>
+      <w:r>
+        <w:rPr>
+          <w:rFonts w:cstheme="minorHAnsi"/>
+          <w:b/>
+          <w:bCs/>
+        </w:rPr>
+        <w:t>reports</w:t>
+      </w:r>
+      <w:r>
+        <w:rPr>
+          <w:rFonts w:cstheme="minorHAnsi"/>
+        </w:rPr>
+        <w:t xml:space="preserve"> in </w:t>
       </w:r>
       <w:r>
         <w:rPr>
@@ -1032,7 +1381,6 @@
           <w:szCs w:val="24"/>
           <w:u w:val="single"/>
         </w:rPr>
-        <w:lastRenderedPageBreak/>
         <w:t>WORK</w:t>
       </w:r>
       <w:r>
@@ -1244,13 +1592,24 @@
     <w:p>
       <w:pPr>
         <w:pStyle w:val="ListParagraph"/>
-        <w:ind w:left="1080"/>
+        <w:numPr>
+          <w:ilvl w:val="0"/>
+          <w:numId w:val="6"/>
+        </w:numPr>
         <w:rPr>
           <w:rStyle w:val="Emphasis"/>
           <w:i w:val="0"/>
           <w:iCs w:val="0"/>
         </w:rPr>
       </w:pPr>
+      <w:r>
+        <w:rPr>
+          <w:rStyle w:val="Emphasis"/>
+          <w:i w:val="0"/>
+          <w:iCs w:val="0"/>
+        </w:rPr>
+        <w:t>POC demo of Fuzzy similarity match that was as Python Function exposed as an API deployed over FLASK.</w:t>
+      </w:r>
     </w:p>
     <w:p>
       <w:pPr>
@@ -1677,7 +2036,17 @@
             <w:bCs/>
             <w:iCs/>
           </w:rPr>
-          <w:t>Management</w:t>
+          <w:t>Managem</w:t>
+        </w:r>
+        <w:bookmarkStart w:id="0" w:name="_GoBack"/>
+        <w:bookmarkEnd w:id="0"/>
+        <w:r>
+          <w:rPr>
+            <w:rStyle w:val="Hyperlink"/>
+            <w:bCs/>
+            <w:iCs/>
+          </w:rPr>
+          <w:t>ent</w:t>
         </w:r>
       </w:hyperlink>
       <w:r>
@@ -2294,8 +2663,6 @@
         </w:rPr>
         <w:t xml:space="preserve"> </w:t>
       </w:r>
-      <w:bookmarkStart w:id="0" w:name="_GoBack"/>
-      <w:bookmarkEnd w:id="0"/>
       <w:r>
         <w:rPr>
           <w:rStyle w:val="Emphasis"/>
@@ -2399,7 +2766,23 @@
           <w:rFonts w:ascii="Calibri" w:hAnsi="Calibri"/>
           <w:color w:val="000000"/>
         </w:rPr>
-        <w:t>End to End Data Warehouse ownership for Ladbrokes UK, in both SQL Server and Oracle BI eco-systems.</w:t>
+        <w:t xml:space="preserve">End to End </w:t>
+      </w:r>
+      <w:r>
+        <w:rPr>
+          <w:rFonts w:ascii="Calibri" w:hAnsi="Calibri"/>
+          <w:b/>
+          <w:bCs/>
+          <w:color w:val="000000"/>
+        </w:rPr>
+        <w:t>Data Warehouse ownership</w:t>
+      </w:r>
+      <w:r>
+        <w:rPr>
+          <w:rFonts w:ascii="Calibri" w:hAnsi="Calibri"/>
+          <w:color w:val="000000"/>
+        </w:rPr>
+        <w:t xml:space="preserve"> for Ladbrokes UK, in both SQL Server and Oracle BI eco-systems.</w:t>
       </w:r>
     </w:p>
     <w:p>
@@ -2475,24 +2858,6 @@
         </w:rPr>
         <w:t xml:space="preserve">Rajiv Gandhi Technical University, Bhopal, India </w:t>
       </w:r>
-    </w:p>
-    <w:p>
-      <w:pPr>
-        <w:rPr>
-          <w:b/>
-          <w:sz w:val="24"/>
-          <w:szCs w:val="24"/>
-          <w:u w:val="single"/>
-        </w:rPr>
-      </w:pPr>
-    </w:p>
-    <w:p>
-      <w:pPr>
-        <w:rPr>
-          <w:sz w:val="24"/>
-          <w:szCs w:val="24"/>
-        </w:rPr>
-      </w:pPr>
       <w:r>
         <w:rPr>
           <w:sz w:val="24"/>
@@ -3258,6 +3623,119 @@
     </w:lvl>
   </w:abstractNum>
   <w:abstractNum w:abstractNumId="6" w15:restartNumberingAfterBreak="0">
+    <w:nsid w:val="35567050"/>
+    <w:multiLevelType w:val="hybridMultilevel"/>
+    <w:tmpl w:val="0344B816"/>
+    <w:lvl w:ilvl="0" w:tplc="04090001">
+      <w:start w:val="1"/>
+      <w:numFmt w:val="bullet"/>
+      <w:lvlText w:val=""/>
+      <w:lvlJc w:val="left"/>
+      <w:pPr>
+        <w:ind w:left="720" w:hanging="360"/>
+      </w:pPr>
+      <w:rPr>
+        <w:rFonts w:ascii="Symbol" w:hAnsi="Symbol" w:hint="default"/>
+      </w:rPr>
+    </w:lvl>
+    <w:lvl w:ilvl="1" w:tplc="04090003" w:tentative="1">
+      <w:start w:val="1"/>
+      <w:numFmt w:val="bullet"/>
+      <w:lvlText w:val="o"/>
+      <w:lvlJc w:val="left"/>
+      <w:pPr>
+        <w:ind w:left="1440" w:hanging="360"/>
+      </w:pPr>
+      <w:rPr>
+        <w:rFonts w:ascii="Courier New" w:hAnsi="Courier New" w:cs="Courier New" w:hint="default"/>
+      </w:rPr>
+    </w:lvl>
+    <w:lvl w:ilvl="2" w:tplc="04090005" w:tentative="1">
+      <w:start w:val="1"/>
+      <w:numFmt w:val="bullet"/>
+      <w:lvlText w:val=""/>
+      <w:lvlJc w:val="left"/>
+      <w:pPr>
+        <w:ind w:left="2160" w:hanging="360"/>
+      </w:pPr>
+      <w:rPr>
+        <w:rFonts w:ascii="Wingdings" w:hAnsi="Wingdings" w:hint="default"/>
+      </w:rPr>
+    </w:lvl>
+    <w:lvl w:ilvl="3" w:tplc="04090001" w:tentative="1">
+      <w:start w:val="1"/>
+      <w:numFmt w:val="bullet"/>
+      <w:lvlText w:val=""/>
+      <w:lvlJc w:val="left"/>
+      <w:pPr>
+        <w:ind w:left="2880" w:hanging="360"/>
+      </w:pPr>
+      <w:rPr>
+        <w:rFonts w:ascii="Symbol" w:hAnsi="Symbol" w:hint="default"/>
+      </w:rPr>
+    </w:lvl>
+    <w:lvl w:ilvl="4" w:tplc="04090003" w:tentative="1">
+      <w:start w:val="1"/>
+      <w:numFmt w:val="bullet"/>
+      <w:lvlText w:val="o"/>
+      <w:lvlJc w:val="left"/>
+      <w:pPr>
+        <w:ind w:left="3600" w:hanging="360"/>
+      </w:pPr>
+      <w:rPr>
+        <w:rFonts w:ascii="Courier New" w:hAnsi="Courier New" w:cs="Courier New" w:hint="default"/>
+      </w:rPr>
+    </w:lvl>
+    <w:lvl w:ilvl="5" w:tplc="04090005" w:tentative="1">
+      <w:start w:val="1"/>
+      <w:numFmt w:val="bullet"/>
+      <w:lvlText w:val=""/>
+      <w:lvlJc w:val="left"/>
+      <w:pPr>
+        <w:ind w:left="4320" w:hanging="360"/>
+      </w:pPr>
+      <w:rPr>
+        <w:rFonts w:ascii="Wingdings" w:hAnsi="Wingdings" w:hint="default"/>
+      </w:rPr>
+    </w:lvl>
+    <w:lvl w:ilvl="6" w:tplc="04090001" w:tentative="1">
+      <w:start w:val="1"/>
+      <w:numFmt w:val="bullet"/>
+      <w:lvlText w:val=""/>
+      <w:lvlJc w:val="left"/>
+      <w:pPr>
+        <w:ind w:left="5040" w:hanging="360"/>
+      </w:pPr>
+      <w:rPr>
+        <w:rFonts w:ascii="Symbol" w:hAnsi="Symbol" w:hint="default"/>
+      </w:rPr>
+    </w:lvl>
+    <w:lvl w:ilvl="7" w:tplc="04090003" w:tentative="1">
+      <w:start w:val="1"/>
+      <w:numFmt w:val="bullet"/>
+      <w:lvlText w:val="o"/>
+      <w:lvlJc w:val="left"/>
+      <w:pPr>
+        <w:ind w:left="5760" w:hanging="360"/>
+      </w:pPr>
+      <w:rPr>
+        <w:rFonts w:ascii="Courier New" w:hAnsi="Courier New" w:cs="Courier New" w:hint="default"/>
+      </w:rPr>
+    </w:lvl>
+    <w:lvl w:ilvl="8" w:tplc="04090005" w:tentative="1">
+      <w:start w:val="1"/>
+      <w:numFmt w:val="bullet"/>
+      <w:lvlText w:val=""/>
+      <w:lvlJc w:val="left"/>
+      <w:pPr>
+        <w:ind w:left="6480" w:hanging="360"/>
+      </w:pPr>
+      <w:rPr>
+        <w:rFonts w:ascii="Wingdings" w:hAnsi="Wingdings" w:hint="default"/>
+      </w:rPr>
+    </w:lvl>
+  </w:abstractNum>
+  <w:abstractNum w:abstractNumId="7" w15:restartNumberingAfterBreak="0">
     <w:nsid w:val="43042A06"/>
     <w:multiLevelType w:val="hybridMultilevel"/>
     <w:tmpl w:val="BE7C41E2"/>
@@ -3383,13 +3861,16 @@
     <w:abstractNumId w:val="4"/>
   </w:num>
   <w:num w:numId="5">
-    <w:abstractNumId w:val="6"/>
+    <w:abstractNumId w:val="7"/>
   </w:num>
   <w:num w:numId="6">
     <w:abstractNumId w:val="3"/>
   </w:num>
   <w:num w:numId="7">
     <w:abstractNumId w:val="0"/>
+  </w:num>
+  <w:num w:numId="8">
+    <w:abstractNumId w:val="6"/>
   </w:num>
 </w:numbering>
 </file>
@@ -4364,7 +4845,7 @@
 </file>
 
 <file path=customXml/itemProps1.xml><?xml version="1.0" encoding="utf-8"?>
-<ds:datastoreItem xmlns:ds="http://schemas.openxmlformats.org/officeDocument/2006/customXml" ds:itemID="{A0424516-A882-4472-9E50-F671BF24F978}">
+<ds:datastoreItem xmlns:ds="http://schemas.openxmlformats.org/officeDocument/2006/customXml" ds:itemID="{DF10D1A9-4EF5-49C5-97DC-9532B067C688}">
   <ds:schemaRefs>
     <ds:schemaRef ds:uri="http://schemas.openxmlformats.org/officeDocument/2006/bibliography"/>
   </ds:schemaRefs>

</xml_diff>